<commit_message>
modifcation de l'oriantation de l'ecran desactiver
</commit_message>
<xml_diff>
--- a/RAPPORT DE PROJET IOS.docx
+++ b/RAPPORT DE PROJET IOS.docx
@@ -418,7 +418,7 @@
           <w:color w:val="EB403C"/>
         </w:rPr>
       </w:pPr>
-      <w:bookmarkStart w:id="0" w:name="_Toc58183319"/>
+      <w:bookmarkStart w:id="0" w:name="_Toc58272462"/>
       <w:r>
         <w:rPr>
           <w:rFonts w:asciiTheme="minorHAnsi" w:hAnsiTheme="minorHAnsi" w:cstheme="minorHAnsi"/>
@@ -1075,7 +1075,7 @@
             </w:rPr>
             <w:fldChar w:fldCharType="separate"/>
           </w:r>
-          <w:hyperlink w:anchor="_Toc58183319" w:history="1">
+          <w:hyperlink w:anchor="_Toc58272462" w:history="1">
             <w:r>
               <w:rPr>
                 <w:rStyle w:val="Lienhypertexte"/>
@@ -1102,7 +1102,7 @@
                 <w:noProof/>
                 <w:webHidden/>
               </w:rPr>
-              <w:instrText xml:space="preserve"> PAGEREF _Toc58183319 \h </w:instrText>
+              <w:instrText xml:space="preserve"> PAGEREF _Toc58272462 \h </w:instrText>
             </w:r>
             <w:r>
               <w:rPr>
@@ -1148,7 +1148,7 @@
               <w:szCs w:val="24"/>
             </w:rPr>
           </w:pPr>
-          <w:hyperlink w:anchor="_Toc58183320" w:history="1">
+          <w:hyperlink w:anchor="_Toc58272463" w:history="1">
             <w:r>
               <w:rPr>
                 <w:rStyle w:val="Lienhypertexte"/>
@@ -1175,7 +1175,7 @@
                 <w:noProof/>
                 <w:webHidden/>
               </w:rPr>
-              <w:instrText xml:space="preserve"> PAGEREF _Toc58183320 \h </w:instrText>
+              <w:instrText xml:space="preserve"> PAGEREF _Toc58272463 \h </w:instrText>
             </w:r>
             <w:r>
               <w:rPr>
@@ -1221,7 +1221,7 @@
               <w:szCs w:val="24"/>
             </w:rPr>
           </w:pPr>
-          <w:hyperlink w:anchor="_Toc58183321" w:history="1">
+          <w:hyperlink w:anchor="_Toc58272464" w:history="1">
             <w:r>
               <w:rPr>
                 <w:rStyle w:val="Lienhypertexte"/>
@@ -1248,7 +1248,7 @@
                 <w:noProof/>
                 <w:webHidden/>
               </w:rPr>
-              <w:instrText xml:space="preserve"> PAGEREF _Toc58183321 \h </w:instrText>
+              <w:instrText xml:space="preserve"> PAGEREF _Toc58272464 \h </w:instrText>
             </w:r>
             <w:r>
               <w:rPr>
@@ -1294,7 +1294,7 @@
               <w:szCs w:val="24"/>
             </w:rPr>
           </w:pPr>
-          <w:hyperlink w:anchor="_Toc58183322" w:history="1">
+          <w:hyperlink w:anchor="_Toc58272465" w:history="1">
             <w:r>
               <w:rPr>
                 <w:rStyle w:val="Lienhypertexte"/>
@@ -1321,7 +1321,7 @@
                 <w:noProof/>
                 <w:webHidden/>
               </w:rPr>
-              <w:instrText xml:space="preserve"> PAGEREF _Toc58183322 \h </w:instrText>
+              <w:instrText xml:space="preserve"> PAGEREF _Toc58272465 \h </w:instrText>
             </w:r>
             <w:r>
               <w:rPr>
@@ -1367,7 +1367,7 @@
               <w:szCs w:val="24"/>
             </w:rPr>
           </w:pPr>
-          <w:hyperlink w:anchor="_Toc58183323" w:history="1">
+          <w:hyperlink w:anchor="_Toc58272466" w:history="1">
             <w:r>
               <w:rPr>
                 <w:rStyle w:val="Lienhypertexte"/>
@@ -1394,7 +1394,7 @@
                 <w:noProof/>
                 <w:webHidden/>
               </w:rPr>
-              <w:instrText xml:space="preserve"> PAGEREF _Toc58183323 \h </w:instrText>
+              <w:instrText xml:space="preserve"> PAGEREF _Toc58272466 \h </w:instrText>
             </w:r>
             <w:r>
               <w:rPr>
@@ -1440,7 +1440,7 @@
               <w:szCs w:val="24"/>
             </w:rPr>
           </w:pPr>
-          <w:hyperlink w:anchor="_Toc58183324" w:history="1">
+          <w:hyperlink w:anchor="_Toc58272467" w:history="1">
             <w:r>
               <w:rPr>
                 <w:rStyle w:val="Lienhypertexte"/>
@@ -1467,7 +1467,7 @@
                 <w:noProof/>
                 <w:webHidden/>
               </w:rPr>
-              <w:instrText xml:space="preserve"> PAGEREF _Toc58183324 \h </w:instrText>
+              <w:instrText xml:space="preserve"> PAGEREF _Toc58272467 \h </w:instrText>
             </w:r>
             <w:r>
               <w:rPr>
@@ -1513,7 +1513,7 @@
               <w:szCs w:val="24"/>
             </w:rPr>
           </w:pPr>
-          <w:hyperlink w:anchor="_Toc58183325" w:history="1">
+          <w:hyperlink w:anchor="_Toc58272468" w:history="1">
             <w:r>
               <w:rPr>
                 <w:rStyle w:val="Lienhypertexte"/>
@@ -1540,7 +1540,7 @@
                 <w:noProof/>
                 <w:webHidden/>
               </w:rPr>
-              <w:instrText xml:space="preserve"> PAGEREF _Toc58183325 \h </w:instrText>
+              <w:instrText xml:space="preserve"> PAGEREF _Toc58272468 \h </w:instrText>
             </w:r>
             <w:r>
               <w:rPr>
@@ -1584,7 +1584,7 @@
               <w:szCs w:val="24"/>
             </w:rPr>
           </w:pPr>
-          <w:hyperlink w:anchor="_Toc58183326" w:history="1">
+          <w:hyperlink w:anchor="_Toc58272469" w:history="1">
             <w:r>
               <w:rPr>
                 <w:rStyle w:val="Lienhypertexte"/>
@@ -1611,7 +1611,7 @@
                 <w:noProof/>
                 <w:webHidden/>
               </w:rPr>
-              <w:instrText xml:space="preserve"> PAGEREF _Toc58183326 \h </w:instrText>
+              <w:instrText xml:space="preserve"> PAGEREF _Toc58272469 \h </w:instrText>
             </w:r>
             <w:r>
               <w:rPr>
@@ -1655,7 +1655,7 @@
               <w:szCs w:val="24"/>
             </w:rPr>
           </w:pPr>
-          <w:hyperlink w:anchor="_Toc58183327" w:history="1">
+          <w:hyperlink w:anchor="_Toc58272470" w:history="1">
             <w:r>
               <w:rPr>
                 <w:rStyle w:val="Lienhypertexte"/>
@@ -1682,7 +1682,7 @@
                 <w:noProof/>
                 <w:webHidden/>
               </w:rPr>
-              <w:instrText xml:space="preserve"> PAGEREF _Toc58183327 \h </w:instrText>
+              <w:instrText xml:space="preserve"> PAGEREF _Toc58272470 \h </w:instrText>
             </w:r>
             <w:r>
               <w:rPr>
@@ -1726,7 +1726,7 @@
               <w:szCs w:val="24"/>
             </w:rPr>
           </w:pPr>
-          <w:hyperlink w:anchor="_Toc58183328" w:history="1">
+          <w:hyperlink w:anchor="_Toc58272471" w:history="1">
             <w:r>
               <w:rPr>
                 <w:rStyle w:val="Lienhypertexte"/>
@@ -1755,7 +1755,7 @@
                 <w:noProof/>
                 <w:webHidden/>
               </w:rPr>
-              <w:instrText xml:space="preserve"> PAGEREF _Toc58183328 \h </w:instrText>
+              <w:instrText xml:space="preserve"> PAGEREF _Toc58272471 \h </w:instrText>
             </w:r>
             <w:r>
               <w:rPr>
@@ -1801,7 +1801,7 @@
               <w:szCs w:val="24"/>
             </w:rPr>
           </w:pPr>
-          <w:hyperlink w:anchor="_Toc58183329" w:history="1">
+          <w:hyperlink w:anchor="_Toc58272472" w:history="1">
             <w:r>
               <w:rPr>
                 <w:rStyle w:val="Lienhypertexte"/>
@@ -1828,7 +1828,7 @@
                 <w:noProof/>
                 <w:webHidden/>
               </w:rPr>
-              <w:instrText xml:space="preserve"> PAGEREF _Toc58183329 \h </w:instrText>
+              <w:instrText xml:space="preserve"> PAGEREF _Toc58272472 \h </w:instrText>
             </w:r>
             <w:r>
               <w:rPr>
@@ -1874,7 +1874,7 @@
               <w:szCs w:val="24"/>
             </w:rPr>
           </w:pPr>
-          <w:hyperlink w:anchor="_Toc58183330" w:history="1">
+          <w:hyperlink w:anchor="_Toc58272473" w:history="1">
             <w:r>
               <w:rPr>
                 <w:rStyle w:val="Lienhypertexte"/>
@@ -1901,7 +1901,7 @@
                 <w:noProof/>
                 <w:webHidden/>
               </w:rPr>
-              <w:instrText xml:space="preserve"> PAGEREF _Toc58183330 \h </w:instrText>
+              <w:instrText xml:space="preserve"> PAGEREF _Toc58272473 \h </w:instrText>
             </w:r>
             <w:r>
               <w:rPr>
@@ -1947,7 +1947,7 @@
               <w:szCs w:val="24"/>
             </w:rPr>
           </w:pPr>
-          <w:hyperlink w:anchor="_Toc58183331" w:history="1">
+          <w:hyperlink w:anchor="_Toc58272474" w:history="1">
             <w:r>
               <w:rPr>
                 <w:rStyle w:val="Lienhypertexte"/>
@@ -1974,7 +1974,7 @@
                 <w:noProof/>
                 <w:webHidden/>
               </w:rPr>
-              <w:instrText xml:space="preserve"> PAGEREF _Toc58183331 \h </w:instrText>
+              <w:instrText xml:space="preserve"> PAGEREF _Toc58272474 \h </w:instrText>
             </w:r>
             <w:r>
               <w:rPr>
@@ -2018,7 +2018,7 @@
               <w:szCs w:val="24"/>
             </w:rPr>
           </w:pPr>
-          <w:hyperlink w:anchor="_Toc58183332" w:history="1">
+          <w:hyperlink w:anchor="_Toc58272475" w:history="1">
             <w:r>
               <w:rPr>
                 <w:rStyle w:val="Lienhypertexte"/>
@@ -2045,7 +2045,7 @@
                 <w:noProof/>
                 <w:webHidden/>
               </w:rPr>
-              <w:instrText xml:space="preserve"> PAGEREF _Toc58183332 \h </w:instrText>
+              <w:instrText xml:space="preserve"> PAGEREF _Toc58272475 \h </w:instrText>
             </w:r>
             <w:r>
               <w:rPr>
@@ -2089,7 +2089,7 @@
               <w:szCs w:val="24"/>
             </w:rPr>
           </w:pPr>
-          <w:hyperlink w:anchor="_Toc58183333" w:history="1">
+          <w:hyperlink w:anchor="_Toc58272476" w:history="1">
             <w:r>
               <w:rPr>
                 <w:rStyle w:val="Lienhypertexte"/>
@@ -2116,7 +2116,7 @@
                 <w:noProof/>
                 <w:webHidden/>
               </w:rPr>
-              <w:instrText xml:space="preserve"> PAGEREF _Toc58183333 \h </w:instrText>
+              <w:instrText xml:space="preserve"> PAGEREF _Toc58272476 \h </w:instrText>
             </w:r>
             <w:r>
               <w:rPr>
@@ -2160,7 +2160,7 @@
               <w:szCs w:val="24"/>
             </w:rPr>
           </w:pPr>
-          <w:hyperlink w:anchor="_Toc58183334" w:history="1">
+          <w:hyperlink w:anchor="_Toc58272477" w:history="1">
             <w:r>
               <w:rPr>
                 <w:rStyle w:val="Lienhypertexte"/>
@@ -2187,7 +2187,7 @@
                 <w:noProof/>
                 <w:webHidden/>
               </w:rPr>
-              <w:instrText xml:space="preserve"> PAGEREF _Toc58183334 \h </w:instrText>
+              <w:instrText xml:space="preserve"> PAGEREF _Toc58272477 \h </w:instrText>
             </w:r>
             <w:r>
               <w:rPr>
@@ -2233,7 +2233,7 @@
               <w:szCs w:val="24"/>
             </w:rPr>
           </w:pPr>
-          <w:hyperlink w:anchor="_Toc58183335" w:history="1">
+          <w:hyperlink w:anchor="_Toc58272478" w:history="1">
             <w:r>
               <w:rPr>
                 <w:rStyle w:val="Lienhypertexte"/>
@@ -2260,7 +2260,7 @@
                 <w:noProof/>
                 <w:webHidden/>
               </w:rPr>
-              <w:instrText xml:space="preserve"> PAGEREF _Toc58183335 \h </w:instrText>
+              <w:instrText xml:space="preserve"> PAGEREF _Toc58272478 \h </w:instrText>
             </w:r>
             <w:r>
               <w:rPr>
@@ -2306,7 +2306,7 @@
               <w:szCs w:val="24"/>
             </w:rPr>
           </w:pPr>
-          <w:hyperlink w:anchor="_Toc58183336" w:history="1">
+          <w:hyperlink w:anchor="_Toc58272479" w:history="1">
             <w:r>
               <w:rPr>
                 <w:rStyle w:val="Lienhypertexte"/>
@@ -2333,7 +2333,7 @@
                 <w:noProof/>
                 <w:webHidden/>
               </w:rPr>
-              <w:instrText xml:space="preserve"> PAGEREF _Toc58183336 \h </w:instrText>
+              <w:instrText xml:space="preserve"> PAGEREF _Toc58272479 \h </w:instrText>
             </w:r>
             <w:r>
               <w:rPr>
@@ -2379,7 +2379,7 @@
               <w:szCs w:val="24"/>
             </w:rPr>
           </w:pPr>
-          <w:hyperlink w:anchor="_Toc58183337" w:history="1">
+          <w:hyperlink w:anchor="_Toc58272480" w:history="1">
             <w:r>
               <w:rPr>
                 <w:rStyle w:val="Lienhypertexte"/>
@@ -2406,7 +2406,7 @@
                 <w:noProof/>
                 <w:webHidden/>
               </w:rPr>
-              <w:instrText xml:space="preserve"> PAGEREF _Toc58183337 \h </w:instrText>
+              <w:instrText xml:space="preserve"> PAGEREF _Toc58272480 \h </w:instrText>
             </w:r>
             <w:r>
               <w:rPr>
@@ -2452,7 +2452,7 @@
               <w:szCs w:val="24"/>
             </w:rPr>
           </w:pPr>
-          <w:hyperlink w:anchor="_Toc58183338" w:history="1">
+          <w:hyperlink w:anchor="_Toc58272481" w:history="1">
             <w:r>
               <w:rPr>
                 <w:rStyle w:val="Lienhypertexte"/>
@@ -2479,7 +2479,7 @@
                 <w:noProof/>
                 <w:webHidden/>
               </w:rPr>
-              <w:instrText xml:space="preserve"> PAGEREF _Toc58183338 \h </w:instrText>
+              <w:instrText xml:space="preserve"> PAGEREF _Toc58272481 \h </w:instrText>
             </w:r>
             <w:r>
               <w:rPr>
@@ -2525,7 +2525,7 @@
               <w:szCs w:val="24"/>
             </w:rPr>
           </w:pPr>
-          <w:hyperlink w:anchor="_Toc58183339" w:history="1">
+          <w:hyperlink w:anchor="_Toc58272482" w:history="1">
             <w:r>
               <w:rPr>
                 <w:rStyle w:val="Lienhypertexte"/>
@@ -2552,7 +2552,7 @@
                 <w:noProof/>
                 <w:webHidden/>
               </w:rPr>
-              <w:instrText xml:space="preserve"> PAGEREF _Toc58183339 \h </w:instrText>
+              <w:instrText xml:space="preserve"> PAGEREF _Toc58272482 \h </w:instrText>
             </w:r>
             <w:r>
               <w:rPr>
@@ -2598,7 +2598,7 @@
               <w:szCs w:val="24"/>
             </w:rPr>
           </w:pPr>
-          <w:hyperlink w:anchor="_Toc58183340" w:history="1">
+          <w:hyperlink w:anchor="_Toc58272483" w:history="1">
             <w:r>
               <w:rPr>
                 <w:rStyle w:val="Lienhypertexte"/>
@@ -2625,7 +2625,7 @@
                 <w:noProof/>
                 <w:webHidden/>
               </w:rPr>
-              <w:instrText xml:space="preserve"> PAGEREF _Toc58183340 \h </w:instrText>
+              <w:instrText xml:space="preserve"> PAGEREF _Toc58272483 \h </w:instrText>
             </w:r>
             <w:r>
               <w:rPr>
@@ -2669,7 +2669,7 @@
               <w:szCs w:val="24"/>
             </w:rPr>
           </w:pPr>
-          <w:hyperlink w:anchor="_Toc58183341" w:history="1">
+          <w:hyperlink w:anchor="_Toc58272484" w:history="1">
             <w:r>
               <w:rPr>
                 <w:rStyle w:val="Lienhypertexte"/>
@@ -2696,7 +2696,7 @@
                 <w:noProof/>
                 <w:webHidden/>
               </w:rPr>
-              <w:instrText xml:space="preserve"> PAGEREF _Toc58183341 \h </w:instrText>
+              <w:instrText xml:space="preserve"> PAGEREF _Toc58272484 \h </w:instrText>
             </w:r>
             <w:r>
               <w:rPr>
@@ -2740,7 +2740,7 @@
               <w:szCs w:val="24"/>
             </w:rPr>
           </w:pPr>
-          <w:hyperlink w:anchor="_Toc58183342" w:history="1">
+          <w:hyperlink w:anchor="_Toc58272485" w:history="1">
             <w:r>
               <w:rPr>
                 <w:rStyle w:val="Lienhypertexte"/>
@@ -2767,7 +2767,7 @@
                 <w:noProof/>
                 <w:webHidden/>
               </w:rPr>
-              <w:instrText xml:space="preserve"> PAGEREF _Toc58183342 \h </w:instrText>
+              <w:instrText xml:space="preserve"> PAGEREF _Toc58272485 \h </w:instrText>
             </w:r>
             <w:r>
               <w:rPr>
@@ -2811,7 +2811,7 @@
               <w:szCs w:val="24"/>
             </w:rPr>
           </w:pPr>
-          <w:hyperlink w:anchor="_Toc58183343" w:history="1">
+          <w:hyperlink w:anchor="_Toc58272486" w:history="1">
             <w:r>
               <w:rPr>
                 <w:rStyle w:val="Lienhypertexte"/>
@@ -2838,7 +2838,7 @@
                 <w:noProof/>
                 <w:webHidden/>
               </w:rPr>
-              <w:instrText xml:space="preserve"> PAGEREF _Toc58183343 \h </w:instrText>
+              <w:instrText xml:space="preserve"> PAGEREF _Toc58272486 \h </w:instrText>
             </w:r>
             <w:r>
               <w:rPr>
@@ -2882,7 +2882,7 @@
               <w:szCs w:val="24"/>
             </w:rPr>
           </w:pPr>
-          <w:hyperlink w:anchor="_Toc58183344" w:history="1">
+          <w:hyperlink w:anchor="_Toc58272487" w:history="1">
             <w:r>
               <w:rPr>
                 <w:rStyle w:val="Lienhypertexte"/>
@@ -2909,7 +2909,7 @@
                 <w:noProof/>
                 <w:webHidden/>
               </w:rPr>
-              <w:instrText xml:space="preserve"> PAGEREF _Toc58183344 \h </w:instrText>
+              <w:instrText xml:space="preserve"> PAGEREF _Toc58272487 \h </w:instrText>
             </w:r>
             <w:r>
               <w:rPr>
@@ -2955,7 +2955,7 @@
               <w:szCs w:val="24"/>
             </w:rPr>
           </w:pPr>
-          <w:hyperlink w:anchor="_Toc58183345" w:history="1">
+          <w:hyperlink w:anchor="_Toc58272488" w:history="1">
             <w:r>
               <w:rPr>
                 <w:rStyle w:val="Lienhypertexte"/>
@@ -2982,7 +2982,7 @@
                 <w:noProof/>
                 <w:webHidden/>
               </w:rPr>
-              <w:instrText xml:space="preserve"> PAGEREF _Toc58183345 \h </w:instrText>
+              <w:instrText xml:space="preserve"> PAGEREF _Toc58272488 \h </w:instrText>
             </w:r>
             <w:r>
               <w:rPr>
@@ -3028,7 +3028,7 @@
               <w:szCs w:val="24"/>
             </w:rPr>
           </w:pPr>
-          <w:hyperlink w:anchor="_Toc58183346" w:history="1">
+          <w:hyperlink w:anchor="_Toc58272489" w:history="1">
             <w:r>
               <w:rPr>
                 <w:rStyle w:val="Lienhypertexte"/>
@@ -3055,7 +3055,7 @@
                 <w:noProof/>
                 <w:webHidden/>
               </w:rPr>
-              <w:instrText xml:space="preserve"> PAGEREF _Toc58183346 \h </w:instrText>
+              <w:instrText xml:space="preserve"> PAGEREF _Toc58272489 \h </w:instrText>
             </w:r>
             <w:r>
               <w:rPr>
@@ -3101,7 +3101,7 @@
               <w:szCs w:val="24"/>
             </w:rPr>
           </w:pPr>
-          <w:hyperlink w:anchor="_Toc58183347" w:history="1">
+          <w:hyperlink w:anchor="_Toc58272490" w:history="1">
             <w:r>
               <w:rPr>
                 <w:rStyle w:val="Lienhypertexte"/>
@@ -3129,7 +3129,7 @@
                 <w:noProof/>
                 <w:webHidden/>
               </w:rPr>
-              <w:instrText xml:space="preserve"> PAGEREF _Toc58183347 \h </w:instrText>
+              <w:instrText xml:space="preserve"> PAGEREF _Toc58272490 \h </w:instrText>
             </w:r>
             <w:r>
               <w:rPr>
@@ -3175,7 +3175,7 @@
               <w:szCs w:val="24"/>
             </w:rPr>
           </w:pPr>
-          <w:hyperlink w:anchor="_Toc58183348" w:history="1">
+          <w:hyperlink w:anchor="_Toc58272491" w:history="1">
             <w:r>
               <w:rPr>
                 <w:rStyle w:val="Lienhypertexte"/>
@@ -3202,7 +3202,7 @@
                 <w:noProof/>
                 <w:webHidden/>
               </w:rPr>
-              <w:instrText xml:space="preserve"> PAGEREF _Toc58183348 \h </w:instrText>
+              <w:instrText xml:space="preserve"> PAGEREF _Toc58272491 \h </w:instrText>
             </w:r>
             <w:r>
               <w:rPr>
@@ -3248,7 +3248,7 @@
               <w:szCs w:val="24"/>
             </w:rPr>
           </w:pPr>
-          <w:hyperlink w:anchor="_Toc58183349" w:history="1">
+          <w:hyperlink w:anchor="_Toc58272492" w:history="1">
             <w:r>
               <w:rPr>
                 <w:rStyle w:val="Lienhypertexte"/>
@@ -3275,7 +3275,7 @@
                 <w:noProof/>
                 <w:webHidden/>
               </w:rPr>
-              <w:instrText xml:space="preserve"> PAGEREF _Toc58183349 \h </w:instrText>
+              <w:instrText xml:space="preserve"> PAGEREF _Toc58272492 \h </w:instrText>
             </w:r>
             <w:r>
               <w:rPr>
@@ -3321,7 +3321,7 @@
               <w:szCs w:val="24"/>
             </w:rPr>
           </w:pPr>
-          <w:hyperlink w:anchor="_Toc58183350" w:history="1">
+          <w:hyperlink w:anchor="_Toc58272493" w:history="1">
             <w:r>
               <w:rPr>
                 <w:rStyle w:val="Lienhypertexte"/>
@@ -3349,7 +3349,7 @@
                 <w:noProof/>
                 <w:webHidden/>
               </w:rPr>
-              <w:instrText xml:space="preserve"> PAGEREF _Toc58183350 \h </w:instrText>
+              <w:instrText xml:space="preserve"> PAGEREF _Toc58272493 \h </w:instrText>
             </w:r>
             <w:r>
               <w:rPr>
@@ -3428,7 +3428,7 @@
           <w:color w:val="EB403C"/>
         </w:rPr>
       </w:pPr>
-      <w:bookmarkStart w:id="1" w:name="_Toc58183320"/>
+      <w:bookmarkStart w:id="1" w:name="_Toc58272463"/>
       <w:r>
         <w:rPr>
           <w:rFonts w:asciiTheme="minorHAnsi" w:hAnsiTheme="minorHAnsi" w:cstheme="minorHAnsi"/>
@@ -3676,7 +3676,7 @@
           <w:color w:val="EB403C"/>
         </w:rPr>
       </w:pPr>
-      <w:bookmarkStart w:id="2" w:name="_Toc58183321"/>
+      <w:bookmarkStart w:id="2" w:name="_Toc58272464"/>
       <w:r>
         <w:rPr>
           <w:rFonts w:asciiTheme="minorHAnsi" w:hAnsiTheme="minorHAnsi" w:cstheme="minorHAnsi"/>
@@ -3786,12 +3786,6 @@
         </w:rPr>
         <w:t xml:space="preserve"> </w:t>
       </w:r>
-      <w:r>
-        <w:rPr>
-          <w:rFonts w:asciiTheme="minorHAnsi" w:hAnsiTheme="minorHAnsi" w:cstheme="minorHAnsi"/>
-        </w:rPr>
-        <w:t xml:space="preserve"> </w:t>
-      </w:r>
       <w:proofErr w:type="spellStart"/>
       <w:r>
         <w:rPr>
@@ -3942,7 +3936,7 @@
       </w:pPr>
       <w:bookmarkStart w:id="3" w:name="OLE_LINK9"/>
       <w:bookmarkStart w:id="4" w:name="OLE_LINK10"/>
-      <w:bookmarkStart w:id="5" w:name="_Toc58183322"/>
+      <w:bookmarkStart w:id="5" w:name="_Toc58272465"/>
       <w:r>
         <w:rPr>
           <w:rFonts w:asciiTheme="minorHAnsi" w:hAnsiTheme="minorHAnsi" w:cstheme="minorHAnsi"/>
@@ -4056,7 +4050,7 @@
           <w:color w:val="EB403C"/>
         </w:rPr>
       </w:pPr>
-      <w:bookmarkStart w:id="6" w:name="_Toc58183323"/>
+      <w:bookmarkStart w:id="6" w:name="_Toc58272466"/>
       <w:r>
         <w:rPr>
           <w:rFonts w:asciiTheme="minorHAnsi" w:hAnsiTheme="minorHAnsi" w:cstheme="minorHAnsi"/>
@@ -4274,7 +4268,7 @@
           <w:color w:val="EB403C"/>
         </w:rPr>
       </w:pPr>
-      <w:bookmarkStart w:id="7" w:name="_Toc58183324"/>
+      <w:bookmarkStart w:id="7" w:name="_Toc58272467"/>
       <w:r>
         <w:rPr>
           <w:rFonts w:asciiTheme="minorHAnsi" w:hAnsiTheme="minorHAnsi" w:cstheme="minorHAnsi"/>
@@ -4304,7 +4298,7 @@
           <w:color w:val="FF0000"/>
         </w:rPr>
       </w:pPr>
-      <w:bookmarkStart w:id="8" w:name="_Toc58183325"/>
+      <w:bookmarkStart w:id="8" w:name="_Toc58272468"/>
       <w:r>
         <w:rPr>
           <w:rFonts w:asciiTheme="minorHAnsi" w:hAnsiTheme="minorHAnsi" w:cstheme="minorHAnsi"/>
@@ -4330,7 +4324,7 @@
           <w:color w:val="FF0000"/>
         </w:rPr>
       </w:pPr>
-      <w:bookmarkStart w:id="9" w:name="_Toc58183326"/>
+      <w:bookmarkStart w:id="9" w:name="_Toc58272469"/>
       <w:r>
         <w:rPr>
           <w:rFonts w:asciiTheme="minorHAnsi" w:hAnsiTheme="minorHAnsi" w:cstheme="minorHAnsi"/>
@@ -4795,7 +4789,7 @@
           <w:color w:val="FF0000"/>
         </w:rPr>
       </w:pPr>
-      <w:bookmarkStart w:id="10" w:name="_Toc58183327"/>
+      <w:bookmarkStart w:id="10" w:name="_Toc58272470"/>
       <w:r>
         <w:rPr>
           <w:rFonts w:asciiTheme="minorHAnsi" w:hAnsiTheme="minorHAnsi" w:cstheme="minorHAnsi"/>
@@ -5235,7 +5229,7 @@
           <w:color w:val="FF0000"/>
         </w:rPr>
       </w:pPr>
-      <w:bookmarkStart w:id="11" w:name="_Toc58183328"/>
+      <w:bookmarkStart w:id="11" w:name="_Toc58272471"/>
       <w:r>
         <w:rPr>
           <w:rFonts w:asciiTheme="minorHAnsi" w:hAnsiTheme="minorHAnsi" w:cstheme="minorHAnsi"/>
@@ -5531,7 +5525,7 @@
           <w:color w:val="FF0000"/>
         </w:rPr>
       </w:pPr>
-      <w:bookmarkStart w:id="12" w:name="_Toc58183329"/>
+      <w:bookmarkStart w:id="12" w:name="_Toc58272472"/>
       <w:r>
         <w:rPr>
           <w:rFonts w:asciiTheme="minorHAnsi" w:hAnsiTheme="minorHAnsi" w:cstheme="minorHAnsi"/>
@@ -5998,7 +5992,7 @@
           <w:color w:val="EB403C"/>
         </w:rPr>
       </w:pPr>
-      <w:bookmarkStart w:id="17" w:name="_Toc58183330"/>
+      <w:bookmarkStart w:id="17" w:name="_Toc58272473"/>
       <w:r>
         <w:rPr>
           <w:rFonts w:asciiTheme="minorHAnsi" w:hAnsiTheme="minorHAnsi" w:cstheme="minorHAnsi"/>
@@ -6292,7 +6286,7 @@
           <w:color w:val="FF0000"/>
         </w:rPr>
       </w:pPr>
-      <w:bookmarkStart w:id="18" w:name="_Toc58183331"/>
+      <w:bookmarkStart w:id="18" w:name="_Toc58272474"/>
       <w:r>
         <w:rPr>
           <w:rFonts w:asciiTheme="minorHAnsi" w:hAnsiTheme="minorHAnsi" w:cstheme="minorHAnsi"/>
@@ -6555,7 +6549,7 @@
           <w:color w:val="FF0000"/>
         </w:rPr>
       </w:pPr>
-      <w:bookmarkStart w:id="19" w:name="_Toc58183332"/>
+      <w:bookmarkStart w:id="19" w:name="_Toc58272475"/>
       <w:r>
         <w:rPr>
           <w:rFonts w:asciiTheme="minorHAnsi" w:hAnsiTheme="minorHAnsi" w:cstheme="minorHAnsi"/>
@@ -6569,14 +6563,7 @@
           <w:rFonts w:asciiTheme="minorHAnsi" w:hAnsiTheme="minorHAnsi" w:cstheme="minorHAnsi"/>
           <w:color w:val="FF0000"/>
         </w:rPr>
-        <w:t>Model</w:t>
-      </w:r>
-      <w:r>
-        <w:rPr>
-          <w:rFonts w:asciiTheme="minorHAnsi" w:hAnsiTheme="minorHAnsi" w:cstheme="minorHAnsi"/>
-          <w:color w:val="FF0000"/>
-        </w:rPr>
-        <w:t>e</w:t>
+        <w:t>Modele</w:t>
       </w:r>
       <w:proofErr w:type="spellEnd"/>
       <w:r>
@@ -6645,7 +6632,7 @@
           <w:color w:val="FF0000"/>
         </w:rPr>
       </w:pPr>
-      <w:bookmarkStart w:id="20" w:name="_Toc58183333"/>
+      <w:bookmarkStart w:id="20" w:name="_Toc58272476"/>
       <w:r>
         <w:rPr>
           <w:rFonts w:asciiTheme="minorHAnsi" w:hAnsiTheme="minorHAnsi" w:cstheme="minorHAnsi"/>
@@ -6702,7 +6689,7 @@
           <w:color w:val="FF0000"/>
         </w:rPr>
       </w:pPr>
-      <w:bookmarkStart w:id="21" w:name="_Toc58183334"/>
+      <w:bookmarkStart w:id="21" w:name="_Toc58272477"/>
       <w:r>
         <w:rPr>
           <w:rFonts w:asciiTheme="minorHAnsi" w:hAnsiTheme="minorHAnsi" w:cstheme="minorHAnsi"/>
@@ -6754,14 +6741,7 @@
           <w:rFonts w:asciiTheme="minorHAnsi" w:hAnsiTheme="minorHAnsi" w:cstheme="minorHAnsi"/>
           <w:lang w:eastAsia="en-US"/>
         </w:rPr>
-        <w:t>C</w:t>
-      </w:r>
-      <w:r>
-        <w:rPr>
-          <w:rFonts w:asciiTheme="minorHAnsi" w:hAnsiTheme="minorHAnsi" w:cstheme="minorHAnsi"/>
-          <w:lang w:eastAsia="en-US"/>
-        </w:rPr>
-        <w:t>e composant fait le lien entre le modèle et la vue. Il s’occupe de gérer les liaisons de données et les éventuelles conversions. C’est ici qu’intervient le binding.</w:t>
+        <w:t>Ce composant fait le lien entre le modèle et la vue. Il s’occupe de gérer les liaisons de données et les éventuelles conversions. C’est ici qu’intervient le binding.</w:t>
       </w:r>
     </w:p>
     <w:p>
@@ -6789,7 +6769,7 @@
           <w:color w:val="FF0000"/>
         </w:rPr>
       </w:pPr>
-      <w:bookmarkStart w:id="22" w:name="_Toc58183335"/>
+      <w:bookmarkStart w:id="22" w:name="_Toc58272478"/>
       <w:r>
         <w:rPr>
           <w:rFonts w:asciiTheme="minorHAnsi" w:hAnsiTheme="minorHAnsi" w:cstheme="minorHAnsi"/>
@@ -7536,7 +7516,7 @@
           <w:color w:val="FF0000"/>
         </w:rPr>
       </w:pPr>
-      <w:bookmarkStart w:id="25" w:name="_Toc58183336"/>
+      <w:bookmarkStart w:id="25" w:name="_Toc58272479"/>
       <w:r>
         <w:rPr>
           <w:rFonts w:asciiTheme="minorHAnsi" w:hAnsiTheme="minorHAnsi" w:cstheme="minorHAnsi"/>
@@ -7708,7 +7688,7 @@
           <w:color w:val="FF0000"/>
         </w:rPr>
       </w:pPr>
-      <w:bookmarkStart w:id="26" w:name="_Toc58183337"/>
+      <w:bookmarkStart w:id="26" w:name="_Toc58272480"/>
       <w:r>
         <w:rPr>
           <w:rFonts w:asciiTheme="minorHAnsi" w:hAnsiTheme="minorHAnsi" w:cstheme="minorHAnsi"/>
@@ -7813,7 +7793,7 @@
           <w:color w:val="FF0000"/>
         </w:rPr>
       </w:pPr>
-      <w:bookmarkStart w:id="27" w:name="_Toc58183338"/>
+      <w:bookmarkStart w:id="27" w:name="_Toc58272481"/>
       <w:r>
         <w:rPr>
           <w:rFonts w:asciiTheme="minorHAnsi" w:hAnsiTheme="minorHAnsi" w:cstheme="minorHAnsi"/>
@@ -13246,7 +13226,7 @@
           <w:color w:val="FF0000"/>
         </w:rPr>
       </w:pPr>
-      <w:bookmarkStart w:id="28" w:name="_Toc58183339"/>
+      <w:bookmarkStart w:id="28" w:name="_Toc58272482"/>
       <w:r>
         <w:rPr>
           <w:rFonts w:asciiTheme="minorHAnsi" w:hAnsiTheme="minorHAnsi" w:cstheme="minorHAnsi"/>
@@ -15401,7 +15381,7 @@
           <w:color w:val="FF0000"/>
         </w:rPr>
       </w:pPr>
-      <w:bookmarkStart w:id="32" w:name="_Toc58183340"/>
+      <w:bookmarkStart w:id="32" w:name="_Toc58272483"/>
       <w:r>
         <w:rPr>
           <w:rFonts w:asciiTheme="minorHAnsi" w:hAnsiTheme="minorHAnsi" w:cstheme="minorHAnsi"/>
@@ -15434,7 +15414,7 @@
           <w:color w:val="FF0000"/>
         </w:rPr>
       </w:pPr>
-      <w:bookmarkStart w:id="33" w:name="_Toc58183341"/>
+      <w:bookmarkStart w:id="33" w:name="_Toc58272484"/>
       <w:r>
         <w:rPr>
           <w:rFonts w:asciiTheme="minorHAnsi" w:hAnsiTheme="minorHAnsi" w:cstheme="minorHAnsi"/>
@@ -18966,7 +18946,7 @@
       </w:pPr>
       <w:bookmarkStart w:id="34" w:name="OLE_LINK6"/>
       <w:bookmarkStart w:id="35" w:name="OLE_LINK17"/>
-      <w:bookmarkStart w:id="36" w:name="_Toc58183342"/>
+      <w:bookmarkStart w:id="36" w:name="_Toc58272485"/>
       <w:r>
         <w:rPr>
           <w:rFonts w:asciiTheme="minorHAnsi" w:hAnsiTheme="minorHAnsi" w:cstheme="minorHAnsi"/>
@@ -20699,7 +20679,7 @@
           <w:color w:val="FF0000"/>
         </w:rPr>
       </w:pPr>
-      <w:bookmarkStart w:id="41" w:name="_Toc58183343"/>
+      <w:bookmarkStart w:id="41" w:name="_Toc58272486"/>
       <w:r>
         <w:rPr>
           <w:rFonts w:asciiTheme="minorHAnsi" w:hAnsiTheme="minorHAnsi" w:cstheme="minorHAnsi"/>
@@ -20895,24 +20875,14 @@
       <w:r>
         <w:t xml:space="preserve">Figure </w:t>
       </w:r>
-      <w:r>
-        <w:fldChar w:fldCharType="begin"/>
-      </w:r>
-      <w:r>
-        <w:instrText xml:space="preserve"> SEQ Figure \* ARABIC </w:instrText>
-      </w:r>
-      <w:r>
-        <w:fldChar w:fldCharType="separate"/>
-      </w:r>
-      <w:r>
-        <w:rPr>
-          <w:noProof/>
-        </w:rPr>
-        <w:t>8</w:t>
-      </w:r>
-      <w:r>
-        <w:fldChar w:fldCharType="end"/>
-      </w:r>
+      <w:fldSimple w:instr=" SEQ Figure \* ARABIC ">
+        <w:r>
+          <w:rPr>
+            <w:noProof/>
+          </w:rPr>
+          <w:t>8</w:t>
+        </w:r>
+      </w:fldSimple>
       <w:r>
         <w:t xml:space="preserve"> </w:t>
       </w:r>
@@ -21721,7 +21691,7 @@
           <w:color w:val="FF0000"/>
         </w:rPr>
       </w:pPr>
-      <w:bookmarkStart w:id="46" w:name="_Toc58183344"/>
+      <w:bookmarkStart w:id="46" w:name="_Toc58272487"/>
       <w:r>
         <w:rPr>
           <w:rFonts w:asciiTheme="minorHAnsi" w:hAnsiTheme="minorHAnsi" w:cstheme="minorHAnsi"/>
@@ -22514,7 +22484,7 @@
           <w:color w:val="FF0000"/>
         </w:rPr>
       </w:pPr>
-      <w:bookmarkStart w:id="49" w:name="_Toc58183345"/>
+      <w:bookmarkStart w:id="49" w:name="_Toc58272488"/>
       <w:r>
         <w:rPr>
           <w:rFonts w:asciiTheme="minorHAnsi" w:hAnsiTheme="minorHAnsi" w:cstheme="minorHAnsi"/>
@@ -22544,7 +22514,7 @@
           <w:color w:val="FF0000"/>
         </w:rPr>
       </w:pPr>
-      <w:bookmarkStart w:id="50" w:name="_Toc58183346"/>
+      <w:bookmarkStart w:id="50" w:name="_Toc58272489"/>
       <w:r>
         <w:rPr>
           <w:rFonts w:asciiTheme="minorHAnsi" w:hAnsiTheme="minorHAnsi" w:cstheme="minorHAnsi"/>
@@ -22919,7 +22889,7 @@
           <w:shd w:val="clear" w:color="auto" w:fill="FFFFFF"/>
         </w:rPr>
       </w:pPr>
-      <w:bookmarkStart w:id="53" w:name="_Toc58183347"/>
+      <w:bookmarkStart w:id="53" w:name="_Toc58272490"/>
       <w:r>
         <w:rPr>
           <w:rFonts w:asciiTheme="minorHAnsi" w:hAnsiTheme="minorHAnsi" w:cstheme="minorHAnsi"/>
@@ -22996,7 +22966,31 @@
         <w:rPr>
           <w:rFonts w:cstheme="minorHAnsi"/>
         </w:rPr>
-        <w:t xml:space="preserve"> (Je pense à le désactiver)</w:t>
+        <w:t xml:space="preserve"> (</w:t>
+      </w:r>
+      <w:r>
+        <w:rPr>
+          <w:rFonts w:cstheme="minorHAnsi"/>
+        </w:rPr>
+        <w:t>D</w:t>
+      </w:r>
+      <w:r>
+        <w:rPr>
+          <w:rFonts w:cstheme="minorHAnsi"/>
+        </w:rPr>
+        <w:t>ésactiver</w:t>
+      </w:r>
+      <w:r>
+        <w:rPr>
+          <w:rFonts w:cstheme="minorHAnsi"/>
+        </w:rPr>
+        <w:t xml:space="preserve"> pour le moment </w:t>
+      </w:r>
+      <w:r>
+        <w:rPr>
+          <w:rFonts w:cstheme="minorHAnsi"/>
+        </w:rPr>
+        <w:t>)</w:t>
       </w:r>
     </w:p>
     <w:p>
@@ -23183,7 +23177,7 @@
           <w:color w:val="FF0000"/>
         </w:rPr>
       </w:pPr>
-      <w:bookmarkStart w:id="54" w:name="_Toc58183348"/>
+      <w:bookmarkStart w:id="54" w:name="_Toc58272491"/>
       <w:r>
         <w:rPr>
           <w:rFonts w:asciiTheme="minorHAnsi" w:hAnsiTheme="minorHAnsi" w:cstheme="minorHAnsi"/>
@@ -23257,7 +23251,7 @@
           <w:color w:val="FF0000"/>
         </w:rPr>
       </w:pPr>
-      <w:bookmarkStart w:id="55" w:name="_Toc58183349"/>
+      <w:bookmarkStart w:id="55" w:name="_Toc58272492"/>
       <w:r>
         <w:rPr>
           <w:rFonts w:asciiTheme="minorHAnsi" w:hAnsiTheme="minorHAnsi" w:cstheme="minorHAnsi"/>
@@ -23620,7 +23614,7 @@
           <w:lang w:val="en-US"/>
         </w:rPr>
       </w:pPr>
-      <w:bookmarkStart w:id="56" w:name="_Toc58183350"/>
+      <w:bookmarkStart w:id="56" w:name="_Toc58272493"/>
       <w:r>
         <w:rPr>
           <w:rFonts w:asciiTheme="minorHAnsi" w:hAnsiTheme="minorHAnsi" w:cstheme="minorHAnsi"/>
@@ -23913,6 +23907,11 @@
         <w:docPartUnique/>
       </w:docPartObj>
     </w:sdtPr>
+    <w:sdtEndPr>
+      <w:rPr>
+        <w:rStyle w:val="Numrodepage"/>
+      </w:rPr>
+    </w:sdtEndPr>
     <w:sdtContent>
       <w:p>
         <w:pPr>
@@ -23964,6 +23963,11 @@
         <w:docPartUnique/>
       </w:docPartObj>
     </w:sdtPr>
+    <w:sdtEndPr>
+      <w:rPr>
+        <w:rStyle w:val="Numrodepage"/>
+      </w:rPr>
+    </w:sdtEndPr>
     <w:sdtContent>
       <w:p>
         <w:pPr>

</xml_diff>

<commit_message>
add propositon dans le rapport
</commit_message>
<xml_diff>
--- a/RAPPORT DE PROJET IOS.docx
+++ b/RAPPORT DE PROJET IOS.docx
@@ -8494,13 +8494,13 @@
               <wp:anchor distT="0" distB="0" distL="114300" distR="114300" simplePos="0" relativeHeight="251664384" behindDoc="0" locked="0" layoutInCell="1" allowOverlap="1">
                 <wp:simplePos x="0" y="0"/>
                 <wp:positionH relativeFrom="column">
-                  <wp:posOffset>-2757</wp:posOffset>
+                  <wp:posOffset>-1026</wp:posOffset>
                 </wp:positionH>
                 <wp:positionV relativeFrom="paragraph">
-                  <wp:posOffset>41098</wp:posOffset>
+                  <wp:posOffset>41275</wp:posOffset>
                 </wp:positionV>
-                <wp:extent cx="5515337" cy="4525701"/>
-                <wp:effectExtent l="0" t="0" r="9525" b="8255"/>
+                <wp:extent cx="5588000" cy="4525701"/>
+                <wp:effectExtent l="0" t="0" r="12700" b="8255"/>
                 <wp:wrapNone/>
                 <wp:docPr id="24" name="Zone de texte 24"/>
                 <wp:cNvGraphicFramePr/>
@@ -8511,7 +8511,7 @@
                       <wps:spPr>
                         <a:xfrm>
                           <a:off x="0" y="0"/>
-                          <a:ext cx="5515337" cy="4525701"/>
+                          <a:ext cx="5588000" cy="4525701"/>
                         </a:xfrm>
                         <a:prstGeom prst="rect">
                           <a:avLst/>
@@ -10791,7 +10791,7 @@
                 <v:stroke joinstyle="miter"/>
                 <v:path gradientshapeok="t" o:connecttype="rect"/>
               </v:shapetype>
-              <v:shape id="Zone de texte 24" o:spid="_x0000_s1026" type="#_x0000_t202" style="position:absolute;margin-left:-.2pt;margin-top:3.25pt;width:434.3pt;height:356.35pt;z-index:251664384;visibility:visible;mso-wrap-style:square;mso-width-percent:0;mso-height-percent:0;mso-wrap-distance-left:9pt;mso-wrap-distance-top:0;mso-wrap-distance-right:9pt;mso-wrap-distance-bottom:0;mso-position-horizontal:absolute;mso-position-horizontal-relative:text;mso-position-vertical:absolute;mso-position-vertical-relative:text;mso-width-percent:0;mso-height-percent:0;mso-width-relative:margin;mso-height-relative:margin;v-text-anchor:top" o:gfxdata="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" fillcolor="#404040 [2429]" strokeweight=".5pt">
+              <v:shape id="Zone de texte 24" o:spid="_x0000_s1026" type="#_x0000_t202" style="position:absolute;margin-left:-.1pt;margin-top:3.25pt;width:440pt;height:356.35pt;z-index:251664384;visibility:visible;mso-wrap-style:square;mso-width-percent:0;mso-height-percent:0;mso-wrap-distance-left:9pt;mso-wrap-distance-top:0;mso-wrap-distance-right:9pt;mso-wrap-distance-bottom:0;mso-position-horizontal:absolute;mso-position-horizontal-relative:text;mso-position-vertical:absolute;mso-position-vertical-relative:text;mso-width-percent:0;mso-height-percent:0;mso-width-relative:margin;mso-height-relative:margin;v-text-anchor:top" o:gfxdata="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" fillcolor="#404040 [2429]" strokeweight=".5pt">
                 <v:textbox>
                   <w:txbxContent>
                     <w:p>
@@ -23078,12 +23078,24 @@
         <w:rPr>
           <w:rFonts w:cstheme="minorHAnsi"/>
         </w:rPr>
-        <w:t xml:space="preserve"> j’aurai aimé rajoute des </w:t>
+        <w:t xml:space="preserve"> j’aurai aimé </w:t>
       </w:r>
       <w:r>
         <w:rPr>
           <w:rFonts w:cstheme="minorHAnsi"/>
         </w:rPr>
+        <w:t>ajouter</w:t>
+      </w:r>
+      <w:r>
+        <w:rPr>
+          <w:rFonts w:cstheme="minorHAnsi"/>
+        </w:rPr>
+        <w:t xml:space="preserve"> des </w:t>
+      </w:r>
+      <w:r>
+        <w:rPr>
+          <w:rFonts w:cstheme="minorHAnsi"/>
+        </w:rPr>
         <w:t>animations</w:t>
       </w:r>
       <w:r>
@@ -23109,6 +23121,37 @@
           <w:rFonts w:cstheme="minorHAnsi"/>
         </w:rPr>
         <w:t>images</w:t>
+      </w:r>
+    </w:p>
+    <w:p>
+      <w:pPr>
+        <w:pStyle w:val="Paragraphedeliste"/>
+        <w:numPr>
+          <w:ilvl w:val="0"/>
+          <w:numId w:val="17"/>
+        </w:numPr>
+        <w:jc w:val="both"/>
+        <w:rPr>
+          <w:rFonts w:cstheme="minorHAnsi"/>
+        </w:rPr>
+      </w:pPr>
+      <w:r>
+        <w:rPr>
+          <w:rFonts w:cstheme="minorHAnsi"/>
+        </w:rPr>
+        <w:t xml:space="preserve">Intervertir le jeu : Le joueur propose un code et le system doit le </w:t>
+      </w:r>
+      <w:r>
+        <w:rPr>
+          <w:rFonts w:cstheme="minorHAnsi"/>
+        </w:rPr>
+        <w:t>déchiffrer</w:t>
+      </w:r>
+      <w:r>
+        <w:rPr>
+          <w:rFonts w:cstheme="minorHAnsi"/>
+        </w:rPr>
+        <w:t xml:space="preserve">. </w:t>
       </w:r>
     </w:p>
     <w:p>

</xml_diff>

<commit_message>
maj documentation rapport projet
</commit_message>
<xml_diff>
--- a/RAPPORT DE PROJET IOS.docx
+++ b/RAPPORT DE PROJET IOS.docx
@@ -1050,7 +1050,7 @@
               <w:tab w:val="right" w:leader="dot" w:pos="9056"/>
             </w:tabs>
             <w:rPr>
-              <w:rFonts w:eastAsiaTheme="minorEastAsia" w:cstheme="minorBidi"/>
+              <w:rFonts w:eastAsiaTheme="minorEastAsia"/>
               <w:b w:val="0"/>
               <w:bCs w:val="0"/>
               <w:noProof/>
@@ -1140,7 +1140,7 @@
               <w:tab w:val="right" w:leader="dot" w:pos="9056"/>
             </w:tabs>
             <w:rPr>
-              <w:rFonts w:eastAsiaTheme="minorEastAsia" w:cstheme="minorBidi"/>
+              <w:rFonts w:eastAsiaTheme="minorEastAsia"/>
               <w:b w:val="0"/>
               <w:bCs w:val="0"/>
               <w:noProof/>
@@ -1213,7 +1213,7 @@
               <w:tab w:val="right" w:leader="dot" w:pos="9056"/>
             </w:tabs>
             <w:rPr>
-              <w:rFonts w:eastAsiaTheme="minorEastAsia" w:cstheme="minorBidi"/>
+              <w:rFonts w:eastAsiaTheme="minorEastAsia"/>
               <w:i w:val="0"/>
               <w:iCs w:val="0"/>
               <w:noProof/>
@@ -1286,7 +1286,7 @@
               <w:tab w:val="right" w:leader="dot" w:pos="9056"/>
             </w:tabs>
             <w:rPr>
-              <w:rFonts w:eastAsiaTheme="minorEastAsia" w:cstheme="minorBidi"/>
+              <w:rFonts w:eastAsiaTheme="minorEastAsia"/>
               <w:i w:val="0"/>
               <w:iCs w:val="0"/>
               <w:noProof/>
@@ -1359,7 +1359,7 @@
               <w:tab w:val="right" w:leader="dot" w:pos="9056"/>
             </w:tabs>
             <w:rPr>
-              <w:rFonts w:eastAsiaTheme="minorEastAsia" w:cstheme="minorBidi"/>
+              <w:rFonts w:eastAsiaTheme="minorEastAsia"/>
               <w:i w:val="0"/>
               <w:iCs w:val="0"/>
               <w:noProof/>
@@ -1432,7 +1432,7 @@
               <w:tab w:val="right" w:leader="dot" w:pos="9056"/>
             </w:tabs>
             <w:rPr>
-              <w:rFonts w:eastAsiaTheme="minorEastAsia" w:cstheme="minorBidi"/>
+              <w:rFonts w:eastAsiaTheme="minorEastAsia"/>
               <w:b w:val="0"/>
               <w:bCs w:val="0"/>
               <w:noProof/>
@@ -1505,7 +1505,7 @@
               <w:tab w:val="right" w:leader="dot" w:pos="9056"/>
             </w:tabs>
             <w:rPr>
-              <w:rFonts w:eastAsiaTheme="minorEastAsia" w:cstheme="minorBidi"/>
+              <w:rFonts w:eastAsiaTheme="minorEastAsia"/>
               <w:i w:val="0"/>
               <w:iCs w:val="0"/>
               <w:noProof/>
@@ -1578,7 +1578,7 @@
               <w:tab w:val="right" w:leader="dot" w:pos="9056"/>
             </w:tabs>
             <w:rPr>
-              <w:rFonts w:eastAsiaTheme="minorEastAsia" w:cstheme="minorBidi"/>
+              <w:rFonts w:eastAsiaTheme="minorEastAsia"/>
               <w:noProof/>
               <w:sz w:val="24"/>
               <w:szCs w:val="24"/>
@@ -1649,7 +1649,7 @@
               <w:tab w:val="right" w:leader="dot" w:pos="9056"/>
             </w:tabs>
             <w:rPr>
-              <w:rFonts w:eastAsiaTheme="minorEastAsia" w:cstheme="minorBidi"/>
+              <w:rFonts w:eastAsiaTheme="minorEastAsia"/>
               <w:noProof/>
               <w:sz w:val="24"/>
               <w:szCs w:val="24"/>
@@ -1720,7 +1720,7 @@
               <w:tab w:val="right" w:leader="dot" w:pos="9056"/>
             </w:tabs>
             <w:rPr>
-              <w:rFonts w:eastAsiaTheme="minorEastAsia" w:cstheme="minorBidi"/>
+              <w:rFonts w:eastAsiaTheme="minorEastAsia"/>
               <w:noProof/>
               <w:sz w:val="24"/>
               <w:szCs w:val="24"/>
@@ -1791,7 +1791,7 @@
               <w:tab w:val="right" w:leader="dot" w:pos="9056"/>
             </w:tabs>
             <w:rPr>
-              <w:rFonts w:eastAsiaTheme="minorEastAsia" w:cstheme="minorBidi"/>
+              <w:rFonts w:eastAsiaTheme="minorEastAsia"/>
               <w:i w:val="0"/>
               <w:iCs w:val="0"/>
               <w:noProof/>
@@ -1864,7 +1864,7 @@
               <w:tab w:val="right" w:leader="dot" w:pos="9056"/>
             </w:tabs>
             <w:rPr>
-              <w:rFonts w:eastAsiaTheme="minorEastAsia" w:cstheme="minorBidi"/>
+              <w:rFonts w:eastAsiaTheme="minorEastAsia"/>
               <w:b w:val="0"/>
               <w:bCs w:val="0"/>
               <w:noProof/>
@@ -1937,7 +1937,7 @@
               <w:tab w:val="right" w:leader="dot" w:pos="9056"/>
             </w:tabs>
             <w:rPr>
-              <w:rFonts w:eastAsiaTheme="minorEastAsia" w:cstheme="minorBidi"/>
+              <w:rFonts w:eastAsiaTheme="minorEastAsia"/>
               <w:i w:val="0"/>
               <w:iCs w:val="0"/>
               <w:noProof/>
@@ -2010,7 +2010,7 @@
               <w:tab w:val="right" w:leader="dot" w:pos="9056"/>
             </w:tabs>
             <w:rPr>
-              <w:rFonts w:eastAsiaTheme="minorEastAsia" w:cstheme="minorBidi"/>
+              <w:rFonts w:eastAsiaTheme="minorEastAsia"/>
               <w:noProof/>
               <w:sz w:val="24"/>
               <w:szCs w:val="24"/>
@@ -2081,7 +2081,7 @@
               <w:tab w:val="right" w:leader="dot" w:pos="9056"/>
             </w:tabs>
             <w:rPr>
-              <w:rFonts w:eastAsiaTheme="minorEastAsia" w:cstheme="minorBidi"/>
+              <w:rFonts w:eastAsiaTheme="minorEastAsia"/>
               <w:noProof/>
               <w:sz w:val="24"/>
               <w:szCs w:val="24"/>
@@ -2152,7 +2152,7 @@
               <w:tab w:val="right" w:leader="dot" w:pos="9056"/>
             </w:tabs>
             <w:rPr>
-              <w:rFonts w:eastAsiaTheme="minorEastAsia" w:cstheme="minorBidi"/>
+              <w:rFonts w:eastAsiaTheme="minorEastAsia"/>
               <w:noProof/>
               <w:sz w:val="24"/>
               <w:szCs w:val="24"/>
@@ -2223,7 +2223,7 @@
               <w:tab w:val="right" w:leader="dot" w:pos="9056"/>
             </w:tabs>
             <w:rPr>
-              <w:rFonts w:eastAsiaTheme="minorEastAsia" w:cstheme="minorBidi"/>
+              <w:rFonts w:eastAsiaTheme="minorEastAsia"/>
               <w:i w:val="0"/>
               <w:iCs w:val="0"/>
               <w:noProof/>
@@ -2296,7 +2296,7 @@
               <w:tab w:val="right" w:leader="dot" w:pos="9056"/>
             </w:tabs>
             <w:rPr>
-              <w:rFonts w:eastAsiaTheme="minorEastAsia" w:cstheme="minorBidi"/>
+              <w:rFonts w:eastAsiaTheme="minorEastAsia"/>
               <w:i w:val="0"/>
               <w:iCs w:val="0"/>
               <w:noProof/>
@@ -2369,7 +2369,7 @@
               <w:tab w:val="right" w:leader="dot" w:pos="9056"/>
             </w:tabs>
             <w:rPr>
-              <w:rFonts w:eastAsiaTheme="minorEastAsia" w:cstheme="minorBidi"/>
+              <w:rFonts w:eastAsiaTheme="minorEastAsia"/>
               <w:b w:val="0"/>
               <w:bCs w:val="0"/>
               <w:noProof/>
@@ -2442,7 +2442,7 @@
               <w:tab w:val="right" w:leader="dot" w:pos="9056"/>
             </w:tabs>
             <w:rPr>
-              <w:rFonts w:eastAsiaTheme="minorEastAsia" w:cstheme="minorBidi"/>
+              <w:rFonts w:eastAsiaTheme="minorEastAsia"/>
               <w:i w:val="0"/>
               <w:iCs w:val="0"/>
               <w:noProof/>
@@ -2515,7 +2515,7 @@
               <w:tab w:val="right" w:leader="dot" w:pos="9056"/>
             </w:tabs>
             <w:rPr>
-              <w:rFonts w:eastAsiaTheme="minorEastAsia" w:cstheme="minorBidi"/>
+              <w:rFonts w:eastAsiaTheme="minorEastAsia"/>
               <w:i w:val="0"/>
               <w:iCs w:val="0"/>
               <w:noProof/>
@@ -2588,7 +2588,7 @@
               <w:tab w:val="right" w:leader="dot" w:pos="9056"/>
             </w:tabs>
             <w:rPr>
-              <w:rFonts w:eastAsiaTheme="minorEastAsia" w:cstheme="minorBidi"/>
+              <w:rFonts w:eastAsiaTheme="minorEastAsia"/>
               <w:i w:val="0"/>
               <w:iCs w:val="0"/>
               <w:noProof/>
@@ -2661,7 +2661,7 @@
               <w:tab w:val="right" w:leader="dot" w:pos="9056"/>
             </w:tabs>
             <w:rPr>
-              <w:rFonts w:eastAsiaTheme="minorEastAsia" w:cstheme="minorBidi"/>
+              <w:rFonts w:eastAsiaTheme="minorEastAsia"/>
               <w:noProof/>
               <w:sz w:val="24"/>
               <w:szCs w:val="24"/>
@@ -2732,7 +2732,7 @@
               <w:tab w:val="right" w:leader="dot" w:pos="9056"/>
             </w:tabs>
             <w:rPr>
-              <w:rFonts w:eastAsiaTheme="minorEastAsia" w:cstheme="minorBidi"/>
+              <w:rFonts w:eastAsiaTheme="minorEastAsia"/>
               <w:noProof/>
               <w:sz w:val="24"/>
               <w:szCs w:val="24"/>
@@ -2803,7 +2803,7 @@
               <w:tab w:val="right" w:leader="dot" w:pos="9056"/>
             </w:tabs>
             <w:rPr>
-              <w:rFonts w:eastAsiaTheme="minorEastAsia" w:cstheme="minorBidi"/>
+              <w:rFonts w:eastAsiaTheme="minorEastAsia"/>
               <w:noProof/>
               <w:sz w:val="24"/>
               <w:szCs w:val="24"/>
@@ -2874,7 +2874,7 @@
               <w:tab w:val="right" w:leader="dot" w:pos="9056"/>
             </w:tabs>
             <w:rPr>
-              <w:rFonts w:eastAsiaTheme="minorEastAsia" w:cstheme="minorBidi"/>
+              <w:rFonts w:eastAsiaTheme="minorEastAsia"/>
               <w:noProof/>
               <w:sz w:val="24"/>
               <w:szCs w:val="24"/>
@@ -2945,7 +2945,7 @@
               <w:tab w:val="right" w:leader="dot" w:pos="9056"/>
             </w:tabs>
             <w:rPr>
-              <w:rFonts w:eastAsiaTheme="minorEastAsia" w:cstheme="minorBidi"/>
+              <w:rFonts w:eastAsiaTheme="minorEastAsia"/>
               <w:b w:val="0"/>
               <w:bCs w:val="0"/>
               <w:noProof/>
@@ -3018,7 +3018,7 @@
               <w:tab w:val="right" w:leader="dot" w:pos="9056"/>
             </w:tabs>
             <w:rPr>
-              <w:rFonts w:eastAsiaTheme="minorEastAsia" w:cstheme="minorBidi"/>
+              <w:rFonts w:eastAsiaTheme="minorEastAsia"/>
               <w:i w:val="0"/>
               <w:iCs w:val="0"/>
               <w:noProof/>
@@ -3091,7 +3091,7 @@
               <w:tab w:val="right" w:leader="dot" w:pos="9056"/>
             </w:tabs>
             <w:rPr>
-              <w:rFonts w:eastAsiaTheme="minorEastAsia" w:cstheme="minorBidi"/>
+              <w:rFonts w:eastAsiaTheme="minorEastAsia"/>
               <w:i w:val="0"/>
               <w:iCs w:val="0"/>
               <w:noProof/>
@@ -3165,7 +3165,7 @@
               <w:tab w:val="right" w:leader="dot" w:pos="9056"/>
             </w:tabs>
             <w:rPr>
-              <w:rFonts w:eastAsiaTheme="minorEastAsia" w:cstheme="minorBidi"/>
+              <w:rFonts w:eastAsiaTheme="minorEastAsia"/>
               <w:b w:val="0"/>
               <w:bCs w:val="0"/>
               <w:noProof/>
@@ -3238,7 +3238,7 @@
               <w:tab w:val="right" w:leader="dot" w:pos="9056"/>
             </w:tabs>
             <w:rPr>
-              <w:rFonts w:eastAsiaTheme="minorEastAsia" w:cstheme="minorBidi"/>
+              <w:rFonts w:eastAsiaTheme="minorEastAsia"/>
               <w:i w:val="0"/>
               <w:iCs w:val="0"/>
               <w:noProof/>
@@ -3311,7 +3311,7 @@
               <w:tab w:val="right" w:leader="dot" w:pos="9056"/>
             </w:tabs>
             <w:rPr>
-              <w:rFonts w:eastAsiaTheme="minorEastAsia" w:cstheme="minorBidi"/>
+              <w:rFonts w:eastAsiaTheme="minorEastAsia"/>
               <w:i w:val="0"/>
               <w:iCs w:val="0"/>
               <w:noProof/>
@@ -18327,6 +18327,7 @@
     <w:p>
       <w:pPr>
         <w:rPr>
+          <w:rFonts w:asciiTheme="minorHAnsi" w:hAnsiTheme="minorHAnsi" w:cstheme="minorHAnsi"/>
           <w:lang w:eastAsia="en-US"/>
         </w:rPr>
       </w:pPr>
@@ -19773,7 +19774,7 @@
           <w:color w:val="000000"/>
           <w:sz w:val="16"/>
           <w:szCs w:val="16"/>
-          <w:lang w:val="en-US" w:eastAsia="en-US"/>
+          <w:lang w:eastAsia="en-US"/>
         </w:rPr>
       </w:pPr>
       <w:r>
@@ -19786,6 +19787,7 @@
         </w:rPr>
         <w:t xml:space="preserve">            </w:t>
       </w:r>
+      <w:proofErr w:type="gramStart"/>
       <w:r>
         <w:rPr>
           <w:rFonts w:asciiTheme="minorHAnsi" w:eastAsiaTheme="minorHAnsi" w:hAnsiTheme="minorHAnsi" w:cstheme="minorHAnsi"/>
@@ -19794,10 +19796,11 @@
           <w:color w:val="9B2393"/>
           <w:sz w:val="16"/>
           <w:szCs w:val="16"/>
-          <w:lang w:val="en-US" w:eastAsia="en-US"/>
+          <w:lang w:eastAsia="en-US"/>
         </w:rPr>
         <w:t>break</w:t>
       </w:r>
+      <w:proofErr w:type="gramEnd"/>
     </w:p>
     <w:p>
       <w:pPr>
@@ -19812,16 +19815,16 @@
           <w:color w:val="000000"/>
           <w:sz w:val="16"/>
           <w:szCs w:val="16"/>
-          <w:lang w:val="en-US" w:eastAsia="en-US"/>
-        </w:rPr>
-      </w:pPr>
-      <w:r>
-        <w:rPr>
-          <w:rFonts w:asciiTheme="minorHAnsi" w:eastAsiaTheme="minorHAnsi" w:hAnsiTheme="minorHAnsi" w:cstheme="minorHAnsi"/>
-          <w:color w:val="000000"/>
-          <w:sz w:val="16"/>
-          <w:szCs w:val="16"/>
-          <w:lang w:val="en-US" w:eastAsia="en-US"/>
+          <w:lang w:eastAsia="en-US"/>
+        </w:rPr>
+      </w:pPr>
+      <w:r>
+        <w:rPr>
+          <w:rFonts w:asciiTheme="minorHAnsi" w:eastAsiaTheme="minorHAnsi" w:hAnsiTheme="minorHAnsi" w:cstheme="minorHAnsi"/>
+          <w:color w:val="000000"/>
+          <w:sz w:val="16"/>
+          <w:szCs w:val="16"/>
+          <w:lang w:eastAsia="en-US"/>
         </w:rPr>
         <w:t xml:space="preserve">        }</w:t>
       </w:r>
@@ -19839,16 +19842,16 @@
           <w:color w:val="000000"/>
           <w:sz w:val="16"/>
           <w:szCs w:val="16"/>
-          <w:lang w:val="en-US" w:eastAsia="en-US"/>
-        </w:rPr>
-      </w:pPr>
-      <w:r>
-        <w:rPr>
-          <w:rFonts w:asciiTheme="minorHAnsi" w:eastAsiaTheme="minorHAnsi" w:hAnsiTheme="minorHAnsi" w:cstheme="minorHAnsi"/>
-          <w:color w:val="000000"/>
-          <w:sz w:val="16"/>
-          <w:szCs w:val="16"/>
-          <w:lang w:val="en-US" w:eastAsia="en-US"/>
+          <w:lang w:eastAsia="en-US"/>
+        </w:rPr>
+      </w:pPr>
+      <w:r>
+        <w:rPr>
+          <w:rFonts w:asciiTheme="minorHAnsi" w:eastAsiaTheme="minorHAnsi" w:hAnsiTheme="minorHAnsi" w:cstheme="minorHAnsi"/>
+          <w:color w:val="000000"/>
+          <w:sz w:val="16"/>
+          <w:szCs w:val="16"/>
+          <w:lang w:eastAsia="en-US"/>
         </w:rPr>
         <w:t xml:space="preserve">        </w:t>
       </w:r>
@@ -19875,7 +19878,7 @@
           <w:color w:val="000000"/>
           <w:sz w:val="16"/>
           <w:szCs w:val="16"/>
-          <w:lang w:val="en-US" w:eastAsia="en-US"/>
+          <w:lang w:eastAsia="en-US"/>
         </w:rPr>
         <w:t xml:space="preserve">        </w:t>
       </w:r>
@@ -20051,6 +20054,7 @@
     <w:p>
       <w:pPr>
         <w:rPr>
+          <w:rFonts w:asciiTheme="minorHAnsi" w:hAnsiTheme="minorHAnsi" w:cstheme="minorHAnsi"/>
           <w:lang w:eastAsia="en-US"/>
         </w:rPr>
       </w:pPr>
@@ -20151,6 +20155,9 @@
       <w:pPr>
         <w:keepNext/>
         <w:jc w:val="center"/>
+        <w:rPr>
+          <w:rFonts w:asciiTheme="minorHAnsi" w:hAnsiTheme="minorHAnsi" w:cstheme="minorHAnsi"/>
+        </w:rPr>
       </w:pPr>
       <w:r>
         <w:rPr>
@@ -20210,39 +20217,65 @@
         </w:rPr>
       </w:pPr>
       <w:r>
+        <w:rPr>
+          <w:rFonts w:cstheme="minorHAnsi"/>
+        </w:rPr>
         <w:t xml:space="preserve">Figure </w:t>
       </w:r>
       <w:r>
+        <w:rPr>
+          <w:rFonts w:cstheme="minorHAnsi"/>
+        </w:rPr>
         <w:fldChar w:fldCharType="begin"/>
       </w:r>
       <w:r>
+        <w:rPr>
+          <w:rFonts w:cstheme="minorHAnsi"/>
+        </w:rPr>
         <w:instrText xml:space="preserve"> SEQ Figure \* ARABIC </w:instrText>
       </w:r>
       <w:r>
+        <w:rPr>
+          <w:rFonts w:cstheme="minorHAnsi"/>
+        </w:rPr>
         <w:fldChar w:fldCharType="separate"/>
       </w:r>
       <w:r>
         <w:rPr>
+          <w:rFonts w:cstheme="minorHAnsi"/>
           <w:noProof/>
         </w:rPr>
         <w:t>8</w:t>
       </w:r>
       <w:r>
         <w:rPr>
+          <w:rFonts w:cstheme="minorHAnsi"/>
           <w:noProof/>
         </w:rPr>
         <w:fldChar w:fldCharType="end"/>
       </w:r>
       <w:r>
+        <w:rPr>
+          <w:rFonts w:cstheme="minorHAnsi"/>
+        </w:rPr>
         <w:t xml:space="preserve"> </w:t>
       </w:r>
       <w:r>
+        <w:rPr>
+          <w:rFonts w:cstheme="minorHAnsi"/>
+        </w:rPr>
         <w:t>–</w:t>
       </w:r>
       <w:r>
+        <w:rPr>
+          <w:rFonts w:cstheme="minorHAnsi"/>
+        </w:rPr>
         <w:t xml:space="preserve"> Alert</w:t>
       </w:r>
       <w:r>
+        <w:rPr>
+          <w:rFonts w:cstheme="minorHAnsi"/>
+        </w:rPr>
         <w:t>e doublon</w:t>
       </w:r>
     </w:p>
@@ -21088,6 +21121,7 @@
     <w:p>
       <w:pPr>
         <w:rPr>
+          <w:rFonts w:asciiTheme="minorHAnsi" w:hAnsiTheme="minorHAnsi" w:cstheme="minorHAnsi"/>
           <w:lang w:eastAsia="en-US"/>
         </w:rPr>
       </w:pPr>
@@ -22113,15 +22147,6 @@
         </w:rPr>
         <w:t xml:space="preserve">. </w:t>
       </w:r>
-    </w:p>
-    <w:p>
-      <w:pPr>
-        <w:jc w:val="both"/>
-        <w:rPr>
-          <w:rFonts w:asciiTheme="minorHAnsi" w:hAnsiTheme="minorHAnsi" w:cstheme="minorHAnsi"/>
-          <w:lang w:eastAsia="en-US"/>
-        </w:rPr>
-      </w:pPr>
       <w:bookmarkStart w:id="51" w:name="OLE_LINK22"/>
       <w:bookmarkStart w:id="52" w:name="OLE_LINK23"/>
       <w:r>
@@ -22225,6 +22250,13 @@
           <w:lang w:eastAsia="en-US"/>
         </w:rPr>
         <w:t>.</w:t>
+      </w:r>
+      <w:r>
+        <w:rPr>
+          <w:rFonts w:asciiTheme="minorHAnsi" w:hAnsiTheme="minorHAnsi" w:cstheme="minorHAnsi"/>
+          <w:lang w:eastAsia="en-US"/>
+        </w:rPr>
+        <w:t xml:space="preserve"> </w:t>
       </w:r>
       <w:r>
         <w:rPr>
@@ -22392,6 +22424,24 @@
         </w:rPr>
         <w:t xml:space="preserve"> </w:t>
       </w:r>
+      <w:r>
+        <w:rPr>
+          <w:rFonts w:cstheme="minorHAnsi"/>
+        </w:rPr>
+        <w:t xml:space="preserve">Peut-être dans </w:t>
+      </w:r>
+      <w:r>
+        <w:rPr>
+          <w:rFonts w:cstheme="minorHAnsi"/>
+        </w:rPr>
+        <w:t>les prochaines versions</w:t>
+      </w:r>
+      <w:r>
+        <w:rPr>
+          <w:rFonts w:cstheme="minorHAnsi"/>
+        </w:rPr>
+        <w:t>.</w:t>
+      </w:r>
     </w:p>
     <w:p>
       <w:pPr>
@@ -22624,32 +22674,18 @@
     </w:p>
     <w:p>
       <w:pPr>
-        <w:jc w:val="both"/>
-        <w:rPr>
-          <w:rFonts w:asciiTheme="minorHAnsi" w:eastAsiaTheme="majorEastAsia" w:hAnsiTheme="minorHAnsi" w:cstheme="minorHAnsi"/>
-          <w:b/>
-          <w:bCs/>
+        <w:pStyle w:val="Titre1"/>
+        <w:rPr>
+          <w:rFonts w:asciiTheme="minorHAnsi" w:hAnsiTheme="minorHAnsi" w:cstheme="minorHAnsi"/>
           <w:color w:val="FF0000"/>
-          <w:sz w:val="32"/>
-          <w:szCs w:val="32"/>
-          <w:lang w:eastAsia="en-US"/>
-        </w:rPr>
-      </w:pPr>
-    </w:p>
-    <w:p>
-      <w:pPr>
-        <w:pStyle w:val="Titre1"/>
+        </w:rPr>
+      </w:pPr>
+      <w:bookmarkStart w:id="54" w:name="_Toc58276331"/>
+      <w:r>
         <w:rPr>
           <w:rFonts w:asciiTheme="minorHAnsi" w:hAnsiTheme="minorHAnsi" w:cstheme="minorHAnsi"/>
           <w:color w:val="FF0000"/>
         </w:rPr>
-      </w:pPr>
-      <w:bookmarkStart w:id="54" w:name="_Toc58276331"/>
-      <w:r>
-        <w:rPr>
-          <w:rFonts w:asciiTheme="minorHAnsi" w:hAnsiTheme="minorHAnsi" w:cstheme="minorHAnsi"/>
-          <w:color w:val="FF0000"/>
-        </w:rPr>
         <w:t>REFERENCE</w:t>
       </w:r>
       <w:bookmarkEnd w:id="54"/>
@@ -22674,7 +22710,14 @@
           <w:rFonts w:asciiTheme="minorHAnsi" w:hAnsiTheme="minorHAnsi" w:cstheme="minorHAnsi"/>
           <w:lang w:eastAsia="en-US"/>
         </w:rPr>
-        <w:t>github</w:t>
+        <w:t>G</w:t>
+      </w:r>
+      <w:r>
+        <w:rPr>
+          <w:rFonts w:asciiTheme="minorHAnsi" w:hAnsiTheme="minorHAnsi" w:cstheme="minorHAnsi"/>
+          <w:lang w:eastAsia="en-US"/>
+        </w:rPr>
+        <w:t>ithub</w:t>
       </w:r>
       <w:proofErr w:type="spellEnd"/>
       <w:r>
@@ -22698,9 +22741,45 @@
             <w:rFonts w:asciiTheme="minorHAnsi" w:hAnsiTheme="minorHAnsi" w:cstheme="minorHAnsi"/>
             <w:lang w:eastAsia="en-US"/>
           </w:rPr>
-          <w:t>https://github.com/maxson007/firstAppSwiftUI</w:t>
+          <w:t>https://github.com/maxson007/MasterMindFruity</w:t>
         </w:r>
       </w:hyperlink>
+      <w:r>
+        <w:rPr>
+          <w:rFonts w:asciiTheme="minorHAnsi" w:hAnsiTheme="minorHAnsi" w:cstheme="minorHAnsi"/>
+          <w:lang w:eastAsia="en-US"/>
+        </w:rPr>
+        <w:t xml:space="preserve"> </w:t>
+      </w:r>
+    </w:p>
+    <w:p>
+      <w:pPr>
+        <w:rPr>
+          <w:rFonts w:asciiTheme="minorHAnsi" w:hAnsiTheme="minorHAnsi" w:cstheme="minorHAnsi"/>
+          <w:lang w:eastAsia="en-US"/>
+        </w:rPr>
+      </w:pPr>
+      <w:r>
+        <w:rPr>
+          <w:rFonts w:asciiTheme="minorHAnsi" w:hAnsiTheme="minorHAnsi" w:cstheme="minorHAnsi"/>
+        </w:rPr>
+        <w:t xml:space="preserve">Les Releases : </w:t>
+      </w:r>
+      <w:hyperlink r:id="rId44" w:history="1">
+        <w:r>
+          <w:rPr>
+            <w:rStyle w:val="Lienhypertexte"/>
+            <w:rFonts w:asciiTheme="minorHAnsi" w:hAnsiTheme="minorHAnsi" w:cstheme="minorHAnsi"/>
+          </w:rPr>
+          <w:t>https://github.com/maxson007/MasterMindFruity/releases</w:t>
+        </w:r>
+      </w:hyperlink>
+      <w:r>
+        <w:rPr>
+          <w:rFonts w:asciiTheme="minorHAnsi" w:hAnsiTheme="minorHAnsi" w:cstheme="minorHAnsi"/>
+        </w:rPr>
+        <w:t xml:space="preserve"> </w:t>
+      </w:r>
     </w:p>
     <w:p>
       <w:pPr>
@@ -22783,7 +22862,7 @@
         </w:rPr>
         <w:t xml:space="preserve">Cours Université Lyon 2 : </w:t>
       </w:r>
-      <w:hyperlink r:id="rId44" w:history="1">
+      <w:hyperlink r:id="rId45" w:history="1">
         <w:r>
           <w:rPr>
             <w:rStyle w:val="Lienhypertexte"/>
@@ -22835,34 +22914,16 @@
         </w:rPr>
         <w:t xml:space="preserve">: </w:t>
       </w:r>
-      <w:r>
-        <w:fldChar w:fldCharType="begin"/>
-      </w:r>
-      <w:r>
-        <w:rPr>
-          <w:lang w:val="en-US"/>
-        </w:rPr>
-        <w:instrText xml:space="preserve"> HYPERLINK "https://developer.apple.com/tutorials/swiftui/" </w:instrText>
-      </w:r>
-      <w:r>
-        <w:fldChar w:fldCharType="separate"/>
-      </w:r>
-      <w:r>
-        <w:rPr>
-          <w:rStyle w:val="Lienhypertexte"/>
-          <w:rFonts w:cstheme="minorHAnsi"/>
-          <w:lang w:val="en-US"/>
-        </w:rPr>
-        <w:t>https://developer.apple.com/tutorials/swiftui/</w:t>
-      </w:r>
-      <w:r>
-        <w:rPr>
-          <w:rStyle w:val="Lienhypertexte"/>
-          <w:rFonts w:cstheme="minorHAnsi"/>
-          <w:lang w:val="en-US"/>
-        </w:rPr>
-        <w:fldChar w:fldCharType="end"/>
-      </w:r>
+      <w:hyperlink r:id="rId46" w:history="1">
+        <w:r>
+          <w:rPr>
+            <w:rStyle w:val="Lienhypertexte"/>
+            <w:rFonts w:cstheme="minorHAnsi"/>
+            <w:lang w:val="en-US"/>
+          </w:rPr>
+          <w:t>https://developer.apple.com/tutorials/swiftui/</w:t>
+        </w:r>
+      </w:hyperlink>
       <w:r>
         <w:rPr>
           <w:rFonts w:cstheme="minorHAnsi"/>
@@ -22901,7 +22962,7 @@
         </w:rPr>
         <w:t xml:space="preserve"> </w:t>
       </w:r>
-      <w:hyperlink r:id="rId45" w:history="1">
+      <w:hyperlink r:id="rId47" w:history="1">
         <w:r>
           <w:rPr>
             <w:rStyle w:val="Lienhypertexte"/>
@@ -22937,34 +22998,16 @@
         </w:rPr>
         <w:t xml:space="preserve">Learn Swift 5.2 for free: </w:t>
       </w:r>
-      <w:r>
-        <w:fldChar w:fldCharType="begin"/>
-      </w:r>
-      <w:r>
-        <w:rPr>
-          <w:lang w:val="en-US"/>
-        </w:rPr>
-        <w:instrText xml:space="preserve"> HYPERLINK "https://www.hackingwithswift.com/" </w:instrText>
-      </w:r>
-      <w:r>
-        <w:fldChar w:fldCharType="separate"/>
-      </w:r>
-      <w:r>
-        <w:rPr>
-          <w:rStyle w:val="Lienhypertexte"/>
-          <w:rFonts w:cstheme="minorHAnsi"/>
-          <w:lang w:val="en-US"/>
-        </w:rPr>
-        <w:t>https://www.hackingwithswift.com/</w:t>
-      </w:r>
-      <w:r>
-        <w:rPr>
-          <w:rStyle w:val="Lienhypertexte"/>
-          <w:rFonts w:cstheme="minorHAnsi"/>
-          <w:lang w:val="en-US"/>
-        </w:rPr>
-        <w:fldChar w:fldCharType="end"/>
-      </w:r>
+      <w:hyperlink r:id="rId48" w:history="1">
+        <w:r>
+          <w:rPr>
+            <w:rStyle w:val="Lienhypertexte"/>
+            <w:rFonts w:cstheme="minorHAnsi"/>
+            <w:lang w:val="en-US"/>
+          </w:rPr>
+          <w:t>https://www.hackingwithswift.com/</w:t>
+        </w:r>
+      </w:hyperlink>
       <w:r>
         <w:rPr>
           <w:rFonts w:cstheme="minorHAnsi"/>
@@ -23017,7 +23060,7 @@
         </w:rPr>
         <w:t xml:space="preserve"> : </w:t>
       </w:r>
-      <w:hyperlink r:id="rId46" w:history="1">
+      <w:hyperlink r:id="rId49" w:history="1">
         <w:r>
           <w:rPr>
             <w:rStyle w:val="Lienhypertexte"/>
@@ -23067,7 +23110,7 @@
         </w:rPr>
         <w:t xml:space="preserve"> </w:t>
       </w:r>
-      <w:hyperlink r:id="rId47" w:history="1">
+      <w:hyperlink r:id="rId50" w:history="1">
         <w:r>
           <w:rPr>
             <w:rStyle w:val="Lienhypertexte"/>
@@ -23185,7 +23228,7 @@
         </w:rPr>
         <w:t xml:space="preserve">Icone de l’application : </w:t>
       </w:r>
-      <w:hyperlink r:id="rId48" w:history="1">
+      <w:hyperlink r:id="rId51" w:history="1">
         <w:r>
           <w:rPr>
             <w:rStyle w:val="Lienhypertexte"/>
@@ -23212,7 +23255,7 @@
         </w:rPr>
         <w:t xml:space="preserve">Font : </w:t>
       </w:r>
-      <w:hyperlink r:id="rId49" w:history="1">
+      <w:hyperlink r:id="rId52" w:history="1">
         <w:r>
           <w:rPr>
             <w:rStyle w:val="Lienhypertexte"/>
@@ -23246,7 +23289,7 @@
         </w:rPr>
         <w:t xml:space="preserve">Images : </w:t>
       </w:r>
-      <w:hyperlink r:id="rId50" w:history="1">
+      <w:hyperlink r:id="rId53" w:history="1">
         <w:r>
           <w:rPr>
             <w:rStyle w:val="Lienhypertexte"/>
@@ -23280,6 +23323,7 @@
       </w:pPr>
       <w:r>
         <w:rPr>
+          <w:rFonts w:asciiTheme="minorHAnsi" w:hAnsiTheme="minorHAnsi" w:cstheme="minorHAnsi"/>
           <w:noProof/>
         </w:rPr>
         <w:lastRenderedPageBreak/>
@@ -23299,7 +23343,7 @@
                     <pic:cNvPicPr/>
                   </pic:nvPicPr>
                   <pic:blipFill rotWithShape="1">
-                    <a:blip r:embed="rId51" cstate="print">
+                    <a:blip r:embed="rId54" cstate="print">
                       <a:extLst>
                         <a:ext uri="{28A0092B-C50C-407E-A947-70E740481C1C}">
                           <a14:useLocalDpi xmlns:a14="http://schemas.microsoft.com/office/drawing/2010/main" val="0"/>
@@ -23364,7 +23408,7 @@
                     <pic:cNvPicPr/>
                   </pic:nvPicPr>
                   <pic:blipFill rotWithShape="1">
-                    <a:blip r:embed="rId52" cstate="print">
+                    <a:blip r:embed="rId55" cstate="print">
                       <a:extLst>
                         <a:ext uri="{28A0092B-C50C-407E-A947-70E740481C1C}">
                           <a14:useLocalDpi xmlns:a14="http://schemas.microsoft.com/office/drawing/2010/main" val="0"/>
@@ -23402,9 +23446,9 @@
       </w:r>
     </w:p>
     <w:sectPr>
-      <w:headerReference w:type="default" r:id="rId53"/>
-      <w:footerReference w:type="even" r:id="rId54"/>
-      <w:footerReference w:type="default" r:id="rId55"/>
+      <w:headerReference w:type="default" r:id="rId56"/>
+      <w:footerReference w:type="even" r:id="rId57"/>
+      <w:footerReference w:type="default" r:id="rId58"/>
       <w:pgSz w:w="11900" w:h="16840"/>
       <w:pgMar w:top="1417" w:right="1417" w:bottom="1417" w:left="1417" w:header="708" w:footer="708" w:gutter="0"/>
       <w:cols w:space="708"/>

</xml_diff>